<commit_message>
patches on rad templates
</commit_message>
<xml_diff>
--- a/SIMPLE LIS/bin/Debug/templates/headertemplatedoc_1016.docx
+++ b/SIMPLE LIS/bin/Debug/templates/headertemplatedoc_1016.docx
@@ -2,18 +2,85 @@
 <file path=word/document.xml><?xml version="1.0" encoding="utf-8"?>
 <w:document xmlns:wpc="http://schemas.microsoft.com/office/word/2010/wordprocessingCanvas" xmlns:mc="http://schemas.openxmlformats.org/markup-compatibility/2006" xmlns:o="urn:schemas-microsoft-com:office:office" xmlns:r="http://schemas.openxmlformats.org/officeDocument/2006/relationships" xmlns:m="http://schemas.openxmlformats.org/officeDocument/2006/math" xmlns:v="urn:schemas-microsoft-com:vml" xmlns:wp14="http://schemas.microsoft.com/office/word/2010/wordprocessingDrawing" xmlns:wp="http://schemas.openxmlformats.org/drawingml/2006/wordprocessingDrawing" xmlns:w10="urn:schemas-microsoft-com:office:word" xmlns:w="http://schemas.openxmlformats.org/wordprocessingml/2006/main" xmlns:w14="http://schemas.microsoft.com/office/word/2010/wordml" xmlns:w15="http://schemas.microsoft.com/office/word/2012/wordml" xmlns:wpg="http://schemas.microsoft.com/office/word/2010/wordprocessingGroup" xmlns:wpi="http://schemas.microsoft.com/office/word/2010/wordprocessingInk" xmlns:wne="http://schemas.microsoft.com/office/word/2006/wordml" xmlns:wps="http://schemas.microsoft.com/office/word/2010/wordprocessingShape" mc:Ignorable="w14 w15 wp14">
   <w:body>
+    <w:p>
+      <w:bookmarkStart w:id="0" w:name="_GoBack"/>
+      <w:bookmarkEnd w:id="0"/>
+    </w:p>
+    <w:p/>
+    <w:p>
+      <w:pPr>
+        <w:pStyle w:val="Footer"/>
+        <w:ind w:right="-810"/>
+        <w:jc w:val="right"/>
+        <w:rPr>
+          <w:b/>
+          <w:bCs/>
+          <w:color w:val="000000" w:themeColor="text1"/>
+          <w:sz w:val="28"/>
+          <w:szCs w:val="28"/>
+          <w:lang w:val="en-PH"/>
+        </w:rPr>
+      </w:pPr>
+    </w:p>
+    <w:p>
+      <w:pPr>
+        <w:pStyle w:val="Footer"/>
+        <w:jc w:val="right"/>
+        <w:rPr>
+          <w:b/>
+          <w:bCs/>
+          <w:color w:val="000000" w:themeColor="text1"/>
+          <w:sz w:val="28"/>
+          <w:szCs w:val="28"/>
+          <w:lang w:val="en-PH"/>
+        </w:rPr>
+      </w:pPr>
+      <w:r>
+        <w:rPr>
+          <w:b/>
+          <w:bCs/>
+          <w:color w:val="000000" w:themeColor="text1"/>
+          <w:sz w:val="28"/>
+          <w:szCs w:val="28"/>
+          <w:lang w:val="en-PH"/>
+        </w:rPr>
+        <w:t>ANTONIO B. CABEBE, MD, FPCR</w:t>
+      </w:r>
+    </w:p>
+    <w:p>
+      <w:pPr>
+        <w:pStyle w:val="Footer"/>
+        <w:ind w:right="1170"/>
+        <w:jc w:val="right"/>
+        <w:rPr>
+          <w:b/>
+          <w:bCs/>
+          <w:color w:val="000000" w:themeColor="text1"/>
+          <w:sz w:val="24"/>
+          <w:szCs w:val="28"/>
+          <w:lang w:val="en-PH"/>
+        </w:rPr>
+      </w:pPr>
+      <w:r>
+        <w:rPr>
+          <w:b/>
+          <w:bCs/>
+          <w:color w:val="000000" w:themeColor="text1"/>
+          <w:sz w:val="24"/>
+          <w:szCs w:val="28"/>
+          <w:lang w:val="en-PH"/>
+        </w:rPr>
+        <w:t>Radiologist</w:t>
+      </w:r>
+    </w:p>
     <w:p>
       <w:pPr>
         <w:ind w:left="90" w:hanging="90"/>
       </w:pPr>
     </w:p>
     <w:sectPr>
-      <w:headerReference w:type="even" r:id="rId8"/>
-      <w:headerReference w:type="default" r:id="rId9"/>
-      <w:footerReference w:type="even" r:id="rId10"/>
-      <w:footerReference w:type="default" r:id="rId11"/>
-      <w:headerReference w:type="first" r:id="rId12"/>
-      <w:footerReference w:type="first" r:id="rId13"/>
+      <w:headerReference w:type="default" r:id="rId8"/>
+      <w:footerReference w:type="default" r:id="rId9"/>
       <w:pgSz w:w="12240" w:h="15840"/>
       <w:pgMar w:top="360" w:right="630" w:bottom="1440" w:left="630" w:header="360" w:footer="720" w:gutter="0"/>
       <w:cols w:space="0"/>
@@ -47,77 +114,38 @@
   <w:p>
     <w:pPr>
       <w:pStyle w:val="Footer"/>
-    </w:pPr>
-  </w:p>
-</w:ftr>
-</file>
-
-<file path=word/footer2.xml><?xml version="1.0" encoding="utf-8"?>
-<w:ftr xmlns:wpc="http://schemas.microsoft.com/office/word/2010/wordprocessingCanvas" xmlns:mc="http://schemas.openxmlformats.org/markup-compatibility/2006" xmlns:o="urn:schemas-microsoft-com:office:office" xmlns:r="http://schemas.openxmlformats.org/officeDocument/2006/relationships" xmlns:m="http://schemas.openxmlformats.org/officeDocument/2006/math" xmlns:v="urn:schemas-microsoft-com:vml" xmlns:wp14="http://schemas.microsoft.com/office/word/2010/wordprocessingDrawing" xmlns:wp="http://schemas.openxmlformats.org/drawingml/2006/wordprocessingDrawing" xmlns:w10="urn:schemas-microsoft-com:office:word" xmlns:w="http://schemas.openxmlformats.org/wordprocessingml/2006/main" xmlns:w14="http://schemas.microsoft.com/office/word/2010/wordml" xmlns:w15="http://schemas.microsoft.com/office/word/2012/wordml" xmlns:wpg="http://schemas.microsoft.com/office/word/2010/wordprocessingGroup" xmlns:wpi="http://schemas.microsoft.com/office/word/2010/wordprocessingInk" xmlns:wne="http://schemas.microsoft.com/office/word/2006/wordml" xmlns:wps="http://schemas.microsoft.com/office/word/2010/wordprocessingShape" mc:Ignorable="w14 w15 wp14">
-  <w:p>
-    <w:pPr>
-      <w:pStyle w:val="Footer"/>
-      <w:jc w:val="center"/>
+      <w:ind w:right="-810"/>
+      <w:jc w:val="right"/>
       <w:rPr>
-        <w:rFonts w:ascii="Times New Roman" w:hAnsi="Times New Roman"/>
         <w:b/>
-        <w:sz w:val="20"/>
-      </w:rPr>
-    </w:pPr>
-    <w:r>
-      <w:rPr>
-        <w:rFonts w:ascii="Times New Roman" w:hAnsi="Times New Roman"/>
-        <w:b/>
-        <w:sz w:val="20"/>
-      </w:rPr>
-      <w:t>ANTONIO B. CABEBE, MD, FPCR</w:t>
-    </w:r>
-  </w:p>
-  <w:p>
-    <w:pPr>
-      <w:pStyle w:val="Footer"/>
-      <w:jc w:val="center"/>
-      <w:rPr>
-        <w:rFonts w:ascii="Times New Roman" w:hAnsi="Times New Roman"/>
-        <w:sz w:val="20"/>
-      </w:rPr>
-    </w:pPr>
-    <w:r>
-      <w:rPr>
-        <w:rFonts w:ascii="Times New Roman" w:hAnsi="Times New Roman"/>
-        <w:sz w:val="20"/>
-      </w:rPr>
-      <w:t>SONOLOGIST</w:t>
-    </w:r>
-  </w:p>
-  <w:p>
-    <w:pPr>
-      <w:pStyle w:val="Footer"/>
-      <w:jc w:val="center"/>
-      <w:rPr>
-        <w:rFonts w:ascii="Times New Roman" w:hAnsi="Times New Roman"/>
-        <w:sz w:val="20"/>
+        <w:bCs/>
+        <w:color w:val="000000" w:themeColor="text1"/>
+        <w:sz w:val="28"/>
+        <w:szCs w:val="28"/>
+        <w:lang w:val="en-PH"/>
       </w:rPr>
     </w:pPr>
   </w:p>
   <w:p>
     <w:pPr>
       <w:pStyle w:val="Footer"/>
-      <w:jc w:val="center"/>
+      <w:ind w:right="-810"/>
+      <w:jc w:val="right"/>
       <w:rPr>
-        <w:rFonts w:ascii="Times New Roman" w:hAnsi="Times New Roman"/>
-        <w:sz w:val="20"/>
+        <w:b/>
+        <w:bCs/>
+        <w:color w:val="000000" w:themeColor="text1"/>
+        <w:sz w:val="28"/>
+        <w:szCs w:val="28"/>
+        <w:lang w:val="en-PH"/>
       </w:rPr>
     </w:pPr>
   </w:p>
-</w:ftr>
-</file>
-
-<file path=word/footer3.xml><?xml version="1.0" encoding="utf-8"?>
-<w:ftr xmlns:wpc="http://schemas.microsoft.com/office/word/2010/wordprocessingCanvas" xmlns:mc="http://schemas.openxmlformats.org/markup-compatibility/2006" xmlns:o="urn:schemas-microsoft-com:office:office" xmlns:r="http://schemas.openxmlformats.org/officeDocument/2006/relationships" xmlns:m="http://schemas.openxmlformats.org/officeDocument/2006/math" xmlns:v="urn:schemas-microsoft-com:vml" xmlns:wp14="http://schemas.microsoft.com/office/word/2010/wordprocessingDrawing" xmlns:wp="http://schemas.openxmlformats.org/drawingml/2006/wordprocessingDrawing" xmlns:w10="urn:schemas-microsoft-com:office:word" xmlns:w="http://schemas.openxmlformats.org/wordprocessingml/2006/main" xmlns:w14="http://schemas.microsoft.com/office/word/2010/wordml" xmlns:w15="http://schemas.microsoft.com/office/word/2012/wordml" xmlns:wpg="http://schemas.microsoft.com/office/word/2010/wordprocessingGroup" xmlns:wpi="http://schemas.microsoft.com/office/word/2010/wordprocessingInk" xmlns:wne="http://schemas.microsoft.com/office/word/2006/wordml" xmlns:wps="http://schemas.microsoft.com/office/word/2010/wordprocessingShape" mc:Ignorable="w14 w15 wp14">
   <w:p>
     <w:pPr>
       <w:pStyle w:val="Footer"/>
+      <w:ind w:right="-810"/>
+      <w:jc w:val="right"/>
     </w:pPr>
   </w:p>
 </w:ftr>
@@ -143,16 +171,6 @@
 </file>
 
 <file path=word/header1.xml><?xml version="1.0" encoding="utf-8"?>
-<w:hdr xmlns:wpc="http://schemas.microsoft.com/office/word/2010/wordprocessingCanvas" xmlns:mc="http://schemas.openxmlformats.org/markup-compatibility/2006" xmlns:o="urn:schemas-microsoft-com:office:office" xmlns:r="http://schemas.openxmlformats.org/officeDocument/2006/relationships" xmlns:m="http://schemas.openxmlformats.org/officeDocument/2006/math" xmlns:v="urn:schemas-microsoft-com:vml" xmlns:wp14="http://schemas.microsoft.com/office/word/2010/wordprocessingDrawing" xmlns:wp="http://schemas.openxmlformats.org/drawingml/2006/wordprocessingDrawing" xmlns:w10="urn:schemas-microsoft-com:office:word" xmlns:w="http://schemas.openxmlformats.org/wordprocessingml/2006/main" xmlns:w14="http://schemas.microsoft.com/office/word/2010/wordml" xmlns:w15="http://schemas.microsoft.com/office/word/2012/wordml" xmlns:wpg="http://schemas.microsoft.com/office/word/2010/wordprocessingGroup" xmlns:wpi="http://schemas.microsoft.com/office/word/2010/wordprocessingInk" xmlns:wne="http://schemas.microsoft.com/office/word/2006/wordml" xmlns:wps="http://schemas.microsoft.com/office/word/2010/wordprocessingShape" mc:Ignorable="w14 w15 wp14">
-  <w:p>
-    <w:pPr>
-      <w:pStyle w:val="Header"/>
-    </w:pPr>
-  </w:p>
-</w:hdr>
-</file>
-
-<file path=word/header2.xml><?xml version="1.0" encoding="utf-8"?>
 <w:hdr xmlns:wpc="http://schemas.microsoft.com/office/word/2010/wordprocessingCanvas" xmlns:mc="http://schemas.openxmlformats.org/markup-compatibility/2006" xmlns:o="urn:schemas-microsoft-com:office:office" xmlns:r="http://schemas.openxmlformats.org/officeDocument/2006/relationships" xmlns:m="http://schemas.openxmlformats.org/officeDocument/2006/math" xmlns:v="urn:schemas-microsoft-com:vml" xmlns:wp14="http://schemas.microsoft.com/office/word/2010/wordprocessingDrawing" xmlns:wp="http://schemas.openxmlformats.org/drawingml/2006/wordprocessingDrawing" xmlns:w10="urn:schemas-microsoft-com:office:word" xmlns:w="http://schemas.openxmlformats.org/wordprocessingml/2006/main" xmlns:w14="http://schemas.microsoft.com/office/word/2010/wordml" xmlns:w15="http://schemas.microsoft.com/office/word/2012/wordml" xmlns:wpg="http://schemas.microsoft.com/office/word/2010/wordprocessingGroup" xmlns:wpi="http://schemas.microsoft.com/office/word/2010/wordprocessingInk" xmlns:wne="http://schemas.microsoft.com/office/word/2006/wordml" xmlns:wps="http://schemas.microsoft.com/office/word/2010/wordprocessingShape" mc:Ignorable="w14 w15 wp14">
   <w:p>
     <w:pPr>
@@ -379,7 +397,6 @@
               <w:szCs w:val="22"/>
             </w:rPr>
           </w:pPr>
-          <w:bookmarkStart w:id="0" w:name="_GoBack" w:colFirst="1" w:colLast="1"/>
           <w:r>
             <w:rPr>
               <w:bCs/>
@@ -532,7 +549,6 @@
         </w:p>
       </w:tc>
     </w:tr>
-    <w:bookmarkEnd w:id="0"/>
     <w:tr>
       <w:trPr>
         <w:trHeight w:val="267"/>
@@ -709,16 +725,6 @@
       </w:tc>
     </w:tr>
   </w:tbl>
-  <w:p>
-    <w:pPr>
-      <w:pStyle w:val="Header"/>
-    </w:pPr>
-  </w:p>
-</w:hdr>
-</file>
-
-<file path=word/header3.xml><?xml version="1.0" encoding="utf-8"?>
-<w:hdr xmlns:wpc="http://schemas.microsoft.com/office/word/2010/wordprocessingCanvas" xmlns:mc="http://schemas.openxmlformats.org/markup-compatibility/2006" xmlns:o="urn:schemas-microsoft-com:office:office" xmlns:r="http://schemas.openxmlformats.org/officeDocument/2006/relationships" xmlns:m="http://schemas.openxmlformats.org/officeDocument/2006/math" xmlns:v="urn:schemas-microsoft-com:vml" xmlns:wp14="http://schemas.microsoft.com/office/word/2010/wordprocessingDrawing" xmlns:wp="http://schemas.openxmlformats.org/drawingml/2006/wordprocessingDrawing" xmlns:w10="urn:schemas-microsoft-com:office:word" xmlns:w="http://schemas.openxmlformats.org/wordprocessingml/2006/main" xmlns:w14="http://schemas.microsoft.com/office/word/2010/wordml" xmlns:w15="http://schemas.microsoft.com/office/word/2012/wordml" xmlns:wpg="http://schemas.microsoft.com/office/word/2010/wordprocessingGroup" xmlns:wpi="http://schemas.microsoft.com/office/word/2010/wordprocessingInk" xmlns:wne="http://schemas.microsoft.com/office/word/2006/wordml" xmlns:wps="http://schemas.microsoft.com/office/word/2010/wordprocessingShape" mc:Ignorable="w14 w15 wp14">
   <w:p>
     <w:pPr>
       <w:pStyle w:val="Header"/>
@@ -1430,7 +1436,7 @@
 </file>
 
 <file path=customXml/itemProps2.xml><?xml version="1.0" encoding="utf-8"?>
-<ds:datastoreItem xmlns:ds="http://schemas.openxmlformats.org/officeDocument/2006/customXml" ds:itemID="{E73999F4-F11F-4CC3-9207-EB1EE1C4C029}">
+<ds:datastoreItem xmlns:ds="http://schemas.openxmlformats.org/officeDocument/2006/customXml" ds:itemID="{1B9C35B0-BB63-4536-9696-80D64BFE96D5}">
   <ds:schemaRefs>
     <ds:schemaRef ds:uri="http://schemas.openxmlformats.org/officeDocument/2006/bibliography"/>
   </ds:schemaRefs>

</xml_diff>